<commit_message>
Update 4/2/2023 3:26PM EST
Updates as of 3:26PM EST on 4/2/2023.
</commit_message>
<xml_diff>
--- a/20230402 - MCE123 Technology Development - Automated-Autonomous Protective Systems - v1.0.0.2.docx
+++ b/20230402 - MCE123 Technology Development - Automated-Autonomous Protective Systems - v1.0.0.2.docx
@@ -757,8 +757,12 @@
       </w:pPr>
     </w:p>
     <w:sectPr>
-      <w:headerReference w:type="default" r:id="rId6"/>
-      <w:footerReference w:type="default" r:id="rId7"/>
+      <w:headerReference w:type="even" r:id="rId6"/>
+      <w:headerReference w:type="default" r:id="rId7"/>
+      <w:footerReference w:type="even" r:id="rId8"/>
+      <w:footerReference w:type="default" r:id="rId9"/>
+      <w:headerReference w:type="first" r:id="rId10"/>
+      <w:footerReference w:type="first" r:id="rId11"/>
       <w:pgSz w:w="12240" w:h="15840"/>
       <w:pgMar w:top="1440" w:right="1440" w:bottom="1440" w:left="1440" w:header="720" w:footer="720" w:gutter="0"/>
       <w:cols w:space="720"/>
@@ -794,6 +798,16 @@
 </file>
 
 <file path=word/footer1.xml><?xml version="1.0" encoding="utf-8"?>
+<w:ftr xmlns:wpc="http://schemas.microsoft.com/office/word/2010/wordprocessingCanvas" xmlns:cx="http://schemas.microsoft.com/office/drawing/2014/chartex" xmlns:cx1="http://schemas.microsoft.com/office/drawing/2015/9/8/chartex" xmlns:cx2="http://schemas.microsoft.com/office/drawing/2015/10/21/chartex" xmlns:cx3="http://schemas.microsoft.com/office/drawing/2016/5/9/chartex" xmlns:cx4="http://schemas.microsoft.com/office/drawing/2016/5/10/chartex" xmlns:cx5="http://schemas.microsoft.com/office/drawing/2016/5/11/chartex" xmlns:cx6="http://schemas.microsoft.com/office/drawing/2016/5/12/chartex" xmlns:cx7="http://schemas.microsoft.com/office/drawing/2016/5/13/chartex" xmlns:cx8="http://schemas.microsoft.com/office/drawing/2016/5/14/chartex" xmlns:mc="http://schemas.openxmlformats.org/markup-compatibility/2006" xmlns:aink="http://schemas.microsoft.com/office/drawing/2016/ink" xmlns:am3d="http://schemas.microsoft.com/office/drawing/2017/model3d" xmlns:o="urn:schemas-microsoft-com:office:office" xmlns:oel="http://schemas.microsoft.com/office/2019/extlst" xmlns:r="http://schemas.openxmlformats.org/officeDocument/2006/relationships" xmlns:m="http://schemas.openxmlformats.org/officeDocument/2006/math" xmlns:v="urn:schemas-microsoft-com:vml" xmlns:wp14="http://schemas.microsoft.com/office/word/2010/wordprocessingDrawing" xmlns:wp="http://schemas.openxmlformats.org/drawingml/2006/wordprocessingDrawing" xmlns:w10="urn:schemas-microsoft-com:office:word" xmlns:w="http://schemas.openxmlformats.org/wordprocessingml/2006/main" xmlns:w14="http://schemas.microsoft.com/office/word/2010/wordml" xmlns:w15="http://schemas.microsoft.com/office/word/2012/wordml" xmlns:w16cex="http://schemas.microsoft.com/office/word/2018/wordml/cex" xmlns:w16cid="http://schemas.microsoft.com/office/word/2016/wordml/cid" xmlns:w16="http://schemas.microsoft.com/office/word/2018/wordml" xmlns:w16sdtdh="http://schemas.microsoft.com/office/word/2020/wordml/sdtdatahash" xmlns:w16se="http://schemas.microsoft.com/office/word/2015/wordml/symex" xmlns:wpg="http://schemas.microsoft.com/office/word/2010/wordprocessingGroup" xmlns:wpi="http://schemas.microsoft.com/office/word/2010/wordprocessingInk" xmlns:wne="http://schemas.microsoft.com/office/word/2006/wordml" xmlns:wps="http://schemas.microsoft.com/office/word/2010/wordprocessingShape" mc:Ignorable="w14 w15 w16se w16cid w16 w16cex w16sdtdh wp14">
+  <w:p>
+    <w:pPr>
+      <w:pStyle w:val="Footer"/>
+    </w:pPr>
+  </w:p>
+</w:ftr>
+</file>
+
+<file path=word/footer2.xml><?xml version="1.0" encoding="utf-8"?>
 <w:ftr xmlns:wpc="http://schemas.microsoft.com/office/word/2010/wordprocessingCanvas" xmlns:cx="http://schemas.microsoft.com/office/drawing/2014/chartex" xmlns:cx1="http://schemas.microsoft.com/office/drawing/2015/9/8/chartex" xmlns:cx2="http://schemas.microsoft.com/office/drawing/2015/10/21/chartex" xmlns:cx3="http://schemas.microsoft.com/office/drawing/2016/5/9/chartex" xmlns:cx4="http://schemas.microsoft.com/office/drawing/2016/5/10/chartex" xmlns:cx5="http://schemas.microsoft.com/office/drawing/2016/5/11/chartex" xmlns:cx6="http://schemas.microsoft.com/office/drawing/2016/5/12/chartex" xmlns:cx7="http://schemas.microsoft.com/office/drawing/2016/5/13/chartex" xmlns:cx8="http://schemas.microsoft.com/office/drawing/2016/5/14/chartex" xmlns:mc="http://schemas.openxmlformats.org/markup-compatibility/2006" xmlns:aink="http://schemas.microsoft.com/office/drawing/2016/ink" xmlns:am3d="http://schemas.microsoft.com/office/drawing/2017/model3d" xmlns:o="urn:schemas-microsoft-com:office:office" xmlns:oel="http://schemas.microsoft.com/office/2019/extlst" xmlns:r="http://schemas.openxmlformats.org/officeDocument/2006/relationships" xmlns:m="http://schemas.openxmlformats.org/officeDocument/2006/math" xmlns:v="urn:schemas-microsoft-com:vml" xmlns:wp14="http://schemas.microsoft.com/office/word/2010/wordprocessingDrawing" xmlns:wp="http://schemas.openxmlformats.org/drawingml/2006/wordprocessingDrawing" xmlns:w10="urn:schemas-microsoft-com:office:word" xmlns:w="http://schemas.openxmlformats.org/wordprocessingml/2006/main" xmlns:w14="http://schemas.microsoft.com/office/word/2010/wordml" xmlns:w15="http://schemas.microsoft.com/office/word/2012/wordml" xmlns:w16cex="http://schemas.microsoft.com/office/word/2018/wordml/cex" xmlns:w16cid="http://schemas.microsoft.com/office/word/2016/wordml/cid" xmlns:w16="http://schemas.microsoft.com/office/word/2018/wordml" xmlns:w16sdtdh="http://schemas.microsoft.com/office/word/2020/wordml/sdtdatahash" xmlns:w16se="http://schemas.microsoft.com/office/word/2015/wordml/symex" xmlns:wpg="http://schemas.microsoft.com/office/word/2010/wordprocessingGroup" xmlns:wpi="http://schemas.microsoft.com/office/word/2010/wordprocessingInk" xmlns:wne="http://schemas.microsoft.com/office/word/2006/wordml" xmlns:wps="http://schemas.microsoft.com/office/word/2010/wordprocessingShape" mc:Ignorable="w14 w15 w16se w16cid w16 w16cex w16sdtdh wp14">
   <w:sdt>
     <w:sdtPr>
@@ -1039,6 +1053,16 @@
 </w:ftr>
 </file>
 
+<file path=word/footer3.xml><?xml version="1.0" encoding="utf-8"?>
+<w:ftr xmlns:wpc="http://schemas.microsoft.com/office/word/2010/wordprocessingCanvas" xmlns:cx="http://schemas.microsoft.com/office/drawing/2014/chartex" xmlns:cx1="http://schemas.microsoft.com/office/drawing/2015/9/8/chartex" xmlns:cx2="http://schemas.microsoft.com/office/drawing/2015/10/21/chartex" xmlns:cx3="http://schemas.microsoft.com/office/drawing/2016/5/9/chartex" xmlns:cx4="http://schemas.microsoft.com/office/drawing/2016/5/10/chartex" xmlns:cx5="http://schemas.microsoft.com/office/drawing/2016/5/11/chartex" xmlns:cx6="http://schemas.microsoft.com/office/drawing/2016/5/12/chartex" xmlns:cx7="http://schemas.microsoft.com/office/drawing/2016/5/13/chartex" xmlns:cx8="http://schemas.microsoft.com/office/drawing/2016/5/14/chartex" xmlns:mc="http://schemas.openxmlformats.org/markup-compatibility/2006" xmlns:aink="http://schemas.microsoft.com/office/drawing/2016/ink" xmlns:am3d="http://schemas.microsoft.com/office/drawing/2017/model3d" xmlns:o="urn:schemas-microsoft-com:office:office" xmlns:oel="http://schemas.microsoft.com/office/2019/extlst" xmlns:r="http://schemas.openxmlformats.org/officeDocument/2006/relationships" xmlns:m="http://schemas.openxmlformats.org/officeDocument/2006/math" xmlns:v="urn:schemas-microsoft-com:vml" xmlns:wp14="http://schemas.microsoft.com/office/word/2010/wordprocessingDrawing" xmlns:wp="http://schemas.openxmlformats.org/drawingml/2006/wordprocessingDrawing" xmlns:w10="urn:schemas-microsoft-com:office:word" xmlns:w="http://schemas.openxmlformats.org/wordprocessingml/2006/main" xmlns:w14="http://schemas.microsoft.com/office/word/2010/wordml" xmlns:w15="http://schemas.microsoft.com/office/word/2012/wordml" xmlns:w16cex="http://schemas.microsoft.com/office/word/2018/wordml/cex" xmlns:w16cid="http://schemas.microsoft.com/office/word/2016/wordml/cid" xmlns:w16="http://schemas.microsoft.com/office/word/2018/wordml" xmlns:w16sdtdh="http://schemas.microsoft.com/office/word/2020/wordml/sdtdatahash" xmlns:w16se="http://schemas.microsoft.com/office/word/2015/wordml/symex" xmlns:wpg="http://schemas.microsoft.com/office/word/2010/wordprocessingGroup" xmlns:wpi="http://schemas.microsoft.com/office/word/2010/wordprocessingInk" xmlns:wne="http://schemas.microsoft.com/office/word/2006/wordml" xmlns:wps="http://schemas.microsoft.com/office/word/2010/wordprocessingShape" mc:Ignorable="w14 w15 w16se w16cid w16 w16cex w16sdtdh wp14">
+  <w:p>
+    <w:pPr>
+      <w:pStyle w:val="Footer"/>
+    </w:pPr>
+  </w:p>
+</w:ftr>
+</file>
+
 <file path=word/footnotes.xml><?xml version="1.0" encoding="utf-8"?>
 <w:footnotes xmlns:wpc="http://schemas.microsoft.com/office/word/2010/wordprocessingCanvas" xmlns:cx="http://schemas.microsoft.com/office/drawing/2014/chartex" xmlns:cx1="http://schemas.microsoft.com/office/drawing/2015/9/8/chartex" xmlns:cx2="http://schemas.microsoft.com/office/drawing/2015/10/21/chartex" xmlns:cx3="http://schemas.microsoft.com/office/drawing/2016/5/9/chartex" xmlns:cx4="http://schemas.microsoft.com/office/drawing/2016/5/10/chartex" xmlns:cx5="http://schemas.microsoft.com/office/drawing/2016/5/11/chartex" xmlns:cx6="http://schemas.microsoft.com/office/drawing/2016/5/12/chartex" xmlns:cx7="http://schemas.microsoft.com/office/drawing/2016/5/13/chartex" xmlns:cx8="http://schemas.microsoft.com/office/drawing/2016/5/14/chartex" xmlns:mc="http://schemas.openxmlformats.org/markup-compatibility/2006" xmlns:aink="http://schemas.microsoft.com/office/drawing/2016/ink" xmlns:am3d="http://schemas.microsoft.com/office/drawing/2017/model3d" xmlns:o="urn:schemas-microsoft-com:office:office" xmlns:oel="http://schemas.microsoft.com/office/2019/extlst" xmlns:r="http://schemas.openxmlformats.org/officeDocument/2006/relationships" xmlns:m="http://schemas.openxmlformats.org/officeDocument/2006/math" xmlns:v="urn:schemas-microsoft-com:vml" xmlns:wp14="http://schemas.microsoft.com/office/word/2010/wordprocessingDrawing" xmlns:wp="http://schemas.openxmlformats.org/drawingml/2006/wordprocessingDrawing" xmlns:w10="urn:schemas-microsoft-com:office:word" xmlns:w="http://schemas.openxmlformats.org/wordprocessingml/2006/main" xmlns:w14="http://schemas.microsoft.com/office/word/2010/wordml" xmlns:w15="http://schemas.microsoft.com/office/word/2012/wordml" xmlns:w16cex="http://schemas.microsoft.com/office/word/2018/wordml/cex" xmlns:w16cid="http://schemas.microsoft.com/office/word/2016/wordml/cid" xmlns:w16="http://schemas.microsoft.com/office/word/2018/wordml" xmlns:w16sdtdh="http://schemas.microsoft.com/office/word/2020/wordml/sdtdatahash" xmlns:w16se="http://schemas.microsoft.com/office/word/2015/wordml/symex" xmlns:wpg="http://schemas.microsoft.com/office/word/2010/wordprocessingGroup" xmlns:wpi="http://schemas.microsoft.com/office/word/2010/wordprocessingInk" xmlns:wne="http://schemas.microsoft.com/office/word/2006/wordml" xmlns:wps="http://schemas.microsoft.com/office/word/2010/wordprocessingShape" mc:Ignorable="w14 w15 w16se w16cid w16 w16cex w16sdtdh wp14">
   <w:footnote w:type="separator" w:id="-1">
@@ -1065,6 +1089,16 @@
 </file>
 
 <file path=word/header1.xml><?xml version="1.0" encoding="utf-8"?>
+<w:hdr xmlns:wpc="http://schemas.microsoft.com/office/word/2010/wordprocessingCanvas" xmlns:cx="http://schemas.microsoft.com/office/drawing/2014/chartex" xmlns:cx1="http://schemas.microsoft.com/office/drawing/2015/9/8/chartex" xmlns:cx2="http://schemas.microsoft.com/office/drawing/2015/10/21/chartex" xmlns:cx3="http://schemas.microsoft.com/office/drawing/2016/5/9/chartex" xmlns:cx4="http://schemas.microsoft.com/office/drawing/2016/5/10/chartex" xmlns:cx5="http://schemas.microsoft.com/office/drawing/2016/5/11/chartex" xmlns:cx6="http://schemas.microsoft.com/office/drawing/2016/5/12/chartex" xmlns:cx7="http://schemas.microsoft.com/office/drawing/2016/5/13/chartex" xmlns:cx8="http://schemas.microsoft.com/office/drawing/2016/5/14/chartex" xmlns:mc="http://schemas.openxmlformats.org/markup-compatibility/2006" xmlns:aink="http://schemas.microsoft.com/office/drawing/2016/ink" xmlns:am3d="http://schemas.microsoft.com/office/drawing/2017/model3d" xmlns:o="urn:schemas-microsoft-com:office:office" xmlns:oel="http://schemas.microsoft.com/office/2019/extlst" xmlns:r="http://schemas.openxmlformats.org/officeDocument/2006/relationships" xmlns:m="http://schemas.openxmlformats.org/officeDocument/2006/math" xmlns:v="urn:schemas-microsoft-com:vml" xmlns:wp14="http://schemas.microsoft.com/office/word/2010/wordprocessingDrawing" xmlns:wp="http://schemas.openxmlformats.org/drawingml/2006/wordprocessingDrawing" xmlns:w10="urn:schemas-microsoft-com:office:word" xmlns:w="http://schemas.openxmlformats.org/wordprocessingml/2006/main" xmlns:w14="http://schemas.microsoft.com/office/word/2010/wordml" xmlns:w15="http://schemas.microsoft.com/office/word/2012/wordml" xmlns:w16cex="http://schemas.microsoft.com/office/word/2018/wordml/cex" xmlns:w16cid="http://schemas.microsoft.com/office/word/2016/wordml/cid" xmlns:w16="http://schemas.microsoft.com/office/word/2018/wordml" xmlns:w16sdtdh="http://schemas.microsoft.com/office/word/2020/wordml/sdtdatahash" xmlns:w16se="http://schemas.microsoft.com/office/word/2015/wordml/symex" xmlns:wpg="http://schemas.microsoft.com/office/word/2010/wordprocessingGroup" xmlns:wpi="http://schemas.microsoft.com/office/word/2010/wordprocessingInk" xmlns:wne="http://schemas.microsoft.com/office/word/2006/wordml" xmlns:wps="http://schemas.microsoft.com/office/word/2010/wordprocessingShape" mc:Ignorable="w14 w15 w16se w16cid w16 w16cex w16sdtdh wp14">
+  <w:p>
+    <w:pPr>
+      <w:pStyle w:val="Header"/>
+    </w:pPr>
+  </w:p>
+</w:hdr>
+</file>
+
+<file path=word/header2.xml><?xml version="1.0" encoding="utf-8"?>
 <w:hdr xmlns:wpc="http://schemas.microsoft.com/office/word/2010/wordprocessingCanvas" xmlns:cx="http://schemas.microsoft.com/office/drawing/2014/chartex" xmlns:cx1="http://schemas.microsoft.com/office/drawing/2015/9/8/chartex" xmlns:cx2="http://schemas.microsoft.com/office/drawing/2015/10/21/chartex" xmlns:cx3="http://schemas.microsoft.com/office/drawing/2016/5/9/chartex" xmlns:cx4="http://schemas.microsoft.com/office/drawing/2016/5/10/chartex" xmlns:cx5="http://schemas.microsoft.com/office/drawing/2016/5/11/chartex" xmlns:cx6="http://schemas.microsoft.com/office/drawing/2016/5/12/chartex" xmlns:cx7="http://schemas.microsoft.com/office/drawing/2016/5/13/chartex" xmlns:cx8="http://schemas.microsoft.com/office/drawing/2016/5/14/chartex" xmlns:mc="http://schemas.openxmlformats.org/markup-compatibility/2006" xmlns:aink="http://schemas.microsoft.com/office/drawing/2016/ink" xmlns:am3d="http://schemas.microsoft.com/office/drawing/2017/model3d" xmlns:o="urn:schemas-microsoft-com:office:office" xmlns:oel="http://schemas.microsoft.com/office/2019/extlst" xmlns:r="http://schemas.openxmlformats.org/officeDocument/2006/relationships" xmlns:m="http://schemas.openxmlformats.org/officeDocument/2006/math" xmlns:v="urn:schemas-microsoft-com:vml" xmlns:wp14="http://schemas.microsoft.com/office/word/2010/wordprocessingDrawing" xmlns:wp="http://schemas.openxmlformats.org/drawingml/2006/wordprocessingDrawing" xmlns:w10="urn:schemas-microsoft-com:office:word" xmlns:w="http://schemas.openxmlformats.org/wordprocessingml/2006/main" xmlns:w14="http://schemas.microsoft.com/office/word/2010/wordml" xmlns:w15="http://schemas.microsoft.com/office/word/2012/wordml" xmlns:w16cex="http://schemas.microsoft.com/office/word/2018/wordml/cex" xmlns:w16cid="http://schemas.microsoft.com/office/word/2016/wordml/cid" xmlns:w16="http://schemas.microsoft.com/office/word/2018/wordml" xmlns:w16sdtdh="http://schemas.microsoft.com/office/word/2020/wordml/sdtdatahash" xmlns:w16se="http://schemas.microsoft.com/office/word/2015/wordml/symex" xmlns:wpg="http://schemas.microsoft.com/office/word/2010/wordprocessingGroup" xmlns:wpi="http://schemas.microsoft.com/office/word/2010/wordprocessingInk" xmlns:wne="http://schemas.microsoft.com/office/word/2006/wordml" xmlns:wps="http://schemas.microsoft.com/office/word/2010/wordprocessingShape" mc:Ignorable="w14 w15 w16se w16cid w16 w16cex w16sdtdh wp14">
   <w:p>
     <w:pPr>
@@ -1178,17 +1212,7 @@
                               <w:sz w:val="28"/>
                               <w:szCs w:val="28"/>
                             </w:rPr>
-                            <w:t xml:space="preserve"> </w:t>
-                          </w:r>
-                          <w:r>
-                            <w:rPr>
-                              <w:b/>
-                              <w:bCs/>
-                              <w:color w:val="FFFFFF" w:themeColor="background1"/>
-                              <w:sz w:val="28"/>
-                              <w:szCs w:val="28"/>
-                            </w:rPr>
-                            <w:t xml:space="preserve">COMPANY – </w:t>
+                            <w:t xml:space="preserve"> – </w:t>
                           </w:r>
                           <w:r>
                             <w:rPr>
@@ -1356,37 +1380,37 @@
                           </w:r>
                           <w:r>
                             <w:rPr>
+                              <w:color w:val="FFFFFF" w:themeColor="background1"/>
+                              <w:sz w:val="14"/>
+                              <w:szCs w:val="14"/>
+                            </w:rPr>
+                            <w:t xml:space="preserve">, and some elements pertain to the development of </w:t>
+                          </w:r>
+                          <w:r>
+                            <w:rPr>
+                              <w:color w:val="FFFFFF" w:themeColor="background1"/>
+                              <w:sz w:val="14"/>
+                              <w:szCs w:val="14"/>
+                            </w:rPr>
+                            <w:t xml:space="preserve">physical </w:t>
+                          </w:r>
+                          <w:r>
+                            <w:rPr>
+                              <w:color w:val="FFFFFF" w:themeColor="background1"/>
+                              <w:sz w:val="14"/>
+                              <w:szCs w:val="14"/>
+                            </w:rPr>
+                            <w:t xml:space="preserve">inventions, such that the information is </w:t>
+                          </w:r>
+                          <w:r>
+                            <w:rPr>
                               <w:b/>
                               <w:bCs/>
                               <w:color w:val="FFFFFF" w:themeColor="background1"/>
                               <w:sz w:val="14"/>
                               <w:szCs w:val="14"/>
                             </w:rPr>
-                            <w:t xml:space="preserve"> COMPANY</w:t>
-                          </w:r>
-                          <w:r>
-                            <w:rPr>
-                              <w:color w:val="FFFFFF" w:themeColor="background1"/>
-                              <w:sz w:val="14"/>
-                              <w:szCs w:val="14"/>
-                            </w:rPr>
-                            <w:t xml:space="preserve">, and some elements pertain to the development of </w:t>
-                          </w:r>
-                          <w:r>
-                            <w:rPr>
-                              <w:color w:val="FFFFFF" w:themeColor="background1"/>
-                              <w:sz w:val="14"/>
-                              <w:szCs w:val="14"/>
-                            </w:rPr>
-                            <w:t xml:space="preserve">physical </w:t>
-                          </w:r>
-                          <w:r>
-                            <w:rPr>
-                              <w:color w:val="FFFFFF" w:themeColor="background1"/>
-                              <w:sz w:val="14"/>
-                              <w:szCs w:val="14"/>
-                            </w:rPr>
-                            <w:t xml:space="preserve">inventions, such that the information is </w:t>
+                            <w:t>I</w:t>
                           </w:r>
                           <w:r>
                             <w:rPr>
@@ -1396,7 +1420,7 @@
                               <w:sz w:val="14"/>
                               <w:szCs w:val="14"/>
                             </w:rPr>
-                            <w:t>I</w:t>
+                            <w:t xml:space="preserve">ntellectual </w:t>
                           </w:r>
                           <w:r>
                             <w:rPr>
@@ -1406,7 +1430,7 @@
                               <w:sz w:val="14"/>
                               <w:szCs w:val="14"/>
                             </w:rPr>
-                            <w:t xml:space="preserve">ntellectual </w:t>
+                            <w:t>P</w:t>
                           </w:r>
                           <w:r>
                             <w:rPr>
@@ -1416,7 +1440,23 @@
                               <w:sz w:val="14"/>
                               <w:szCs w:val="14"/>
                             </w:rPr>
-                            <w:t>P</w:t>
+                            <w:t>roperty</w:t>
+                          </w:r>
+                          <w:r>
+                            <w:rPr>
+                              <w:color w:val="FFFFFF" w:themeColor="background1"/>
+                              <w:sz w:val="14"/>
+                              <w:szCs w:val="14"/>
+                            </w:rPr>
+                            <w:t xml:space="preserve"> </w:t>
+                          </w:r>
+                          <w:r>
+                            <w:rPr>
+                              <w:color w:val="FFFFFF" w:themeColor="background1"/>
+                              <w:sz w:val="14"/>
+                              <w:szCs w:val="14"/>
+                            </w:rPr>
+                            <w:t>(</w:t>
                           </w:r>
                           <w:r>
                             <w:rPr>
@@ -1426,23 +1466,23 @@
                               <w:sz w:val="14"/>
                               <w:szCs w:val="14"/>
                             </w:rPr>
-                            <w:t>roperty</w:t>
-                          </w:r>
-                          <w:r>
-                            <w:rPr>
-                              <w:color w:val="FFFFFF" w:themeColor="background1"/>
-                              <w:sz w:val="14"/>
-                              <w:szCs w:val="14"/>
-                            </w:rPr>
-                            <w:t xml:space="preserve"> </w:t>
-                          </w:r>
-                          <w:r>
-                            <w:rPr>
-                              <w:color w:val="FFFFFF" w:themeColor="background1"/>
-                              <w:sz w:val="14"/>
-                              <w:szCs w:val="14"/>
-                            </w:rPr>
-                            <w:t>(</w:t>
+                            <w:t>IP</w:t>
+                          </w:r>
+                          <w:r>
+                            <w:rPr>
+                              <w:color w:val="FFFFFF" w:themeColor="background1"/>
+                              <w:sz w:val="14"/>
+                              <w:szCs w:val="14"/>
+                            </w:rPr>
+                            <w:t xml:space="preserve">) </w:t>
+                          </w:r>
+                          <w:r>
+                            <w:rPr>
+                              <w:color w:val="FFFFFF" w:themeColor="background1"/>
+                              <w:sz w:val="14"/>
+                              <w:szCs w:val="14"/>
+                            </w:rPr>
+                            <w:t xml:space="preserve">due to the origination of the information from </w:t>
                           </w:r>
                           <w:r>
                             <w:rPr>
@@ -1451,24 +1491,9 @@
                               <w:color w:val="FFFFFF" w:themeColor="background1"/>
                               <w:sz w:val="14"/>
                               <w:szCs w:val="14"/>
-                            </w:rPr>
-                            <w:t>IP</w:t>
-                          </w:r>
-                          <w:r>
-                            <w:rPr>
-                              <w:color w:val="FFFFFF" w:themeColor="background1"/>
-                              <w:sz w:val="14"/>
-                              <w:szCs w:val="14"/>
-                            </w:rPr>
-                            <w:t xml:space="preserve">) </w:t>
-                          </w:r>
-                          <w:r>
-                            <w:rPr>
-                              <w:color w:val="FFFFFF" w:themeColor="background1"/>
-                              <w:sz w:val="14"/>
-                              <w:szCs w:val="14"/>
-                            </w:rPr>
-                            <w:t xml:space="preserve">due to the origination of the information from </w:t>
+                              <w:u w:val="single"/>
+                            </w:rPr>
+                            <w:t>MCE123</w:t>
                           </w:r>
                           <w:r>
                             <w:rPr>
@@ -1477,9 +1502,41 @@
                               <w:color w:val="FFFFFF" w:themeColor="background1"/>
                               <w:sz w:val="14"/>
                               <w:szCs w:val="14"/>
-                              <w:u w:val="single"/>
-                            </w:rPr>
-                            <w:t>MCE123</w:t>
+                              <w:vertAlign w:val="superscript"/>
+                            </w:rPr>
+                            <w:t>SM</w:t>
+                          </w:r>
+                          <w:r>
+                            <w:rPr>
+                              <w:color w:val="FFFFFF" w:themeColor="background1"/>
+                              <w:sz w:val="14"/>
+                              <w:szCs w:val="14"/>
+                            </w:rPr>
+                            <w:t xml:space="preserve"> having invested </w:t>
+                          </w:r>
+                          <w:r>
+                            <w:rPr>
+                              <w:color w:val="FFFFFF" w:themeColor="background1"/>
+                              <w:sz w:val="14"/>
+                              <w:szCs w:val="14"/>
+                            </w:rPr>
+                            <w:t xml:space="preserve">a considerable amount of time, effort, </w:t>
+                          </w:r>
+                          <w:r>
+                            <w:rPr>
+                              <w:color w:val="FFFFFF" w:themeColor="background1"/>
+                              <w:sz w:val="14"/>
+                              <w:szCs w:val="14"/>
+                            </w:rPr>
+                            <w:t>and</w:t>
+                          </w:r>
+                          <w:r>
+                            <w:rPr>
+                              <w:color w:val="FFFFFF" w:themeColor="background1"/>
+                              <w:sz w:val="14"/>
+                              <w:szCs w:val="14"/>
+                            </w:rPr>
+                            <w:t xml:space="preserve"> </w:t>
                           </w:r>
                           <w:r>
                             <w:rPr>
@@ -1488,9 +1545,9 @@
                               <w:color w:val="FFFFFF" w:themeColor="background1"/>
                               <w:sz w:val="14"/>
                               <w:szCs w:val="14"/>
-                              <w:vertAlign w:val="superscript"/>
-                            </w:rPr>
-                            <w:t>SM</w:t>
+                              <w:u w:val="single"/>
+                            </w:rPr>
+                            <w:t>MCE123</w:t>
                           </w:r>
                           <w:r>
                             <w:rPr>
@@ -1499,72 +1556,9 @@
                               <w:color w:val="FFFFFF" w:themeColor="background1"/>
                               <w:sz w:val="14"/>
                               <w:szCs w:val="14"/>
-                            </w:rPr>
-                            <w:t xml:space="preserve"> COMPANY</w:t>
-                          </w:r>
-                          <w:r>
-                            <w:rPr>
-                              <w:color w:val="FFFFFF" w:themeColor="background1"/>
-                              <w:sz w:val="14"/>
-                              <w:szCs w:val="14"/>
-                            </w:rPr>
-                            <w:t xml:space="preserve"> having invested </w:t>
-                          </w:r>
-                          <w:r>
-                            <w:rPr>
-                              <w:color w:val="FFFFFF" w:themeColor="background1"/>
-                              <w:sz w:val="14"/>
-                              <w:szCs w:val="14"/>
-                            </w:rPr>
-                            <w:t xml:space="preserve">a considerable amount of time, effort, and   </w:t>
-                          </w:r>
-                          <w:r>
-                            <w:rPr>
-                              <w:color w:val="FFFFFF" w:themeColor="background1"/>
-                              <w:sz w:val="14"/>
-                              <w:szCs w:val="14"/>
-                            </w:rPr>
-                            <w:t xml:space="preserve">            </w:t>
-                          </w:r>
-                          <w:r>
-                            <w:rPr>
-                              <w:color w:val="FFFFFF" w:themeColor="background1"/>
-                              <w:sz w:val="14"/>
-                              <w:szCs w:val="14"/>
-                            </w:rPr>
-                            <w:t xml:space="preserve">         </w:t>
-                          </w:r>
-                          <w:r>
-                            <w:rPr>
-                              <w:b/>
-                              <w:bCs/>
-                              <w:color w:val="FFFFFF" w:themeColor="background1"/>
-                              <w:sz w:val="14"/>
-                              <w:szCs w:val="14"/>
-                              <w:u w:val="single"/>
-                            </w:rPr>
-                            <w:t>MCE123</w:t>
-                          </w:r>
-                          <w:r>
-                            <w:rPr>
-                              <w:b/>
-                              <w:bCs/>
-                              <w:color w:val="FFFFFF" w:themeColor="background1"/>
-                              <w:sz w:val="14"/>
-                              <w:szCs w:val="14"/>
                               <w:vertAlign w:val="superscript"/>
                             </w:rPr>
                             <w:t>SM</w:t>
-                          </w:r>
-                          <w:r>
-                            <w:rPr>
-                              <w:b/>
-                              <w:bCs/>
-                              <w:color w:val="FFFFFF" w:themeColor="background1"/>
-                              <w:sz w:val="14"/>
-                              <w:szCs w:val="14"/>
-                            </w:rPr>
-                            <w:t xml:space="preserve"> COMPANY</w:t>
                           </w:r>
                           <w:r>
                             <w:rPr>
@@ -1755,17 +1749,7 @@
                         <w:sz w:val="28"/>
                         <w:szCs w:val="28"/>
                       </w:rPr>
-                      <w:t xml:space="preserve"> </w:t>
-                    </w:r>
-                    <w:r>
-                      <w:rPr>
-                        <w:b/>
-                        <w:bCs/>
-                        <w:color w:val="FFFFFF" w:themeColor="background1"/>
-                        <w:sz w:val="28"/>
-                        <w:szCs w:val="28"/>
-                      </w:rPr>
-                      <w:t xml:space="preserve">COMPANY – </w:t>
+                      <w:t xml:space="preserve"> – </w:t>
                     </w:r>
                     <w:r>
                       <w:rPr>
@@ -1933,37 +1917,37 @@
                     </w:r>
                     <w:r>
                       <w:rPr>
+                        <w:color w:val="FFFFFF" w:themeColor="background1"/>
+                        <w:sz w:val="14"/>
+                        <w:szCs w:val="14"/>
+                      </w:rPr>
+                      <w:t xml:space="preserve">, and some elements pertain to the development of </w:t>
+                    </w:r>
+                    <w:r>
+                      <w:rPr>
+                        <w:color w:val="FFFFFF" w:themeColor="background1"/>
+                        <w:sz w:val="14"/>
+                        <w:szCs w:val="14"/>
+                      </w:rPr>
+                      <w:t xml:space="preserve">physical </w:t>
+                    </w:r>
+                    <w:r>
+                      <w:rPr>
+                        <w:color w:val="FFFFFF" w:themeColor="background1"/>
+                        <w:sz w:val="14"/>
+                        <w:szCs w:val="14"/>
+                      </w:rPr>
+                      <w:t xml:space="preserve">inventions, such that the information is </w:t>
+                    </w:r>
+                    <w:r>
+                      <w:rPr>
                         <w:b/>
                         <w:bCs/>
                         <w:color w:val="FFFFFF" w:themeColor="background1"/>
                         <w:sz w:val="14"/>
                         <w:szCs w:val="14"/>
                       </w:rPr>
-                      <w:t xml:space="preserve"> COMPANY</w:t>
-                    </w:r>
-                    <w:r>
-                      <w:rPr>
-                        <w:color w:val="FFFFFF" w:themeColor="background1"/>
-                        <w:sz w:val="14"/>
-                        <w:szCs w:val="14"/>
-                      </w:rPr>
-                      <w:t xml:space="preserve">, and some elements pertain to the development of </w:t>
-                    </w:r>
-                    <w:r>
-                      <w:rPr>
-                        <w:color w:val="FFFFFF" w:themeColor="background1"/>
-                        <w:sz w:val="14"/>
-                        <w:szCs w:val="14"/>
-                      </w:rPr>
-                      <w:t xml:space="preserve">physical </w:t>
-                    </w:r>
-                    <w:r>
-                      <w:rPr>
-                        <w:color w:val="FFFFFF" w:themeColor="background1"/>
-                        <w:sz w:val="14"/>
-                        <w:szCs w:val="14"/>
-                      </w:rPr>
-                      <w:t xml:space="preserve">inventions, such that the information is </w:t>
+                      <w:t>I</w:t>
                     </w:r>
                     <w:r>
                       <w:rPr>
@@ -1973,7 +1957,7 @@
                         <w:sz w:val="14"/>
                         <w:szCs w:val="14"/>
                       </w:rPr>
-                      <w:t>I</w:t>
+                      <w:t xml:space="preserve">ntellectual </w:t>
                     </w:r>
                     <w:r>
                       <w:rPr>
@@ -1983,7 +1967,7 @@
                         <w:sz w:val="14"/>
                         <w:szCs w:val="14"/>
                       </w:rPr>
-                      <w:t xml:space="preserve">ntellectual </w:t>
+                      <w:t>P</w:t>
                     </w:r>
                     <w:r>
                       <w:rPr>
@@ -1993,7 +1977,23 @@
                         <w:sz w:val="14"/>
                         <w:szCs w:val="14"/>
                       </w:rPr>
-                      <w:t>P</w:t>
+                      <w:t>roperty</w:t>
+                    </w:r>
+                    <w:r>
+                      <w:rPr>
+                        <w:color w:val="FFFFFF" w:themeColor="background1"/>
+                        <w:sz w:val="14"/>
+                        <w:szCs w:val="14"/>
+                      </w:rPr>
+                      <w:t xml:space="preserve"> </w:t>
+                    </w:r>
+                    <w:r>
+                      <w:rPr>
+                        <w:color w:val="FFFFFF" w:themeColor="background1"/>
+                        <w:sz w:val="14"/>
+                        <w:szCs w:val="14"/>
+                      </w:rPr>
+                      <w:t>(</w:t>
                     </w:r>
                     <w:r>
                       <w:rPr>
@@ -2003,23 +2003,23 @@
                         <w:sz w:val="14"/>
                         <w:szCs w:val="14"/>
                       </w:rPr>
-                      <w:t>roperty</w:t>
-                    </w:r>
-                    <w:r>
-                      <w:rPr>
-                        <w:color w:val="FFFFFF" w:themeColor="background1"/>
-                        <w:sz w:val="14"/>
-                        <w:szCs w:val="14"/>
-                      </w:rPr>
-                      <w:t xml:space="preserve"> </w:t>
-                    </w:r>
-                    <w:r>
-                      <w:rPr>
-                        <w:color w:val="FFFFFF" w:themeColor="background1"/>
-                        <w:sz w:val="14"/>
-                        <w:szCs w:val="14"/>
-                      </w:rPr>
-                      <w:t>(</w:t>
+                      <w:t>IP</w:t>
+                    </w:r>
+                    <w:r>
+                      <w:rPr>
+                        <w:color w:val="FFFFFF" w:themeColor="background1"/>
+                        <w:sz w:val="14"/>
+                        <w:szCs w:val="14"/>
+                      </w:rPr>
+                      <w:t xml:space="preserve">) </w:t>
+                    </w:r>
+                    <w:r>
+                      <w:rPr>
+                        <w:color w:val="FFFFFF" w:themeColor="background1"/>
+                        <w:sz w:val="14"/>
+                        <w:szCs w:val="14"/>
+                      </w:rPr>
+                      <w:t xml:space="preserve">due to the origination of the information from </w:t>
                     </w:r>
                     <w:r>
                       <w:rPr>
@@ -2028,24 +2028,9 @@
                         <w:color w:val="FFFFFF" w:themeColor="background1"/>
                         <w:sz w:val="14"/>
                         <w:szCs w:val="14"/>
-                      </w:rPr>
-                      <w:t>IP</w:t>
-                    </w:r>
-                    <w:r>
-                      <w:rPr>
-                        <w:color w:val="FFFFFF" w:themeColor="background1"/>
-                        <w:sz w:val="14"/>
-                        <w:szCs w:val="14"/>
-                      </w:rPr>
-                      <w:t xml:space="preserve">) </w:t>
-                    </w:r>
-                    <w:r>
-                      <w:rPr>
-                        <w:color w:val="FFFFFF" w:themeColor="background1"/>
-                        <w:sz w:val="14"/>
-                        <w:szCs w:val="14"/>
-                      </w:rPr>
-                      <w:t xml:space="preserve">due to the origination of the information from </w:t>
+                        <w:u w:val="single"/>
+                      </w:rPr>
+                      <w:t>MCE123</w:t>
                     </w:r>
                     <w:r>
                       <w:rPr>
@@ -2054,9 +2039,41 @@
                         <w:color w:val="FFFFFF" w:themeColor="background1"/>
                         <w:sz w:val="14"/>
                         <w:szCs w:val="14"/>
-                        <w:u w:val="single"/>
-                      </w:rPr>
-                      <w:t>MCE123</w:t>
+                        <w:vertAlign w:val="superscript"/>
+                      </w:rPr>
+                      <w:t>SM</w:t>
+                    </w:r>
+                    <w:r>
+                      <w:rPr>
+                        <w:color w:val="FFFFFF" w:themeColor="background1"/>
+                        <w:sz w:val="14"/>
+                        <w:szCs w:val="14"/>
+                      </w:rPr>
+                      <w:t xml:space="preserve"> having invested </w:t>
+                    </w:r>
+                    <w:r>
+                      <w:rPr>
+                        <w:color w:val="FFFFFF" w:themeColor="background1"/>
+                        <w:sz w:val="14"/>
+                        <w:szCs w:val="14"/>
+                      </w:rPr>
+                      <w:t xml:space="preserve">a considerable amount of time, effort, </w:t>
+                    </w:r>
+                    <w:r>
+                      <w:rPr>
+                        <w:color w:val="FFFFFF" w:themeColor="background1"/>
+                        <w:sz w:val="14"/>
+                        <w:szCs w:val="14"/>
+                      </w:rPr>
+                      <w:t>and</w:t>
+                    </w:r>
+                    <w:r>
+                      <w:rPr>
+                        <w:color w:val="FFFFFF" w:themeColor="background1"/>
+                        <w:sz w:val="14"/>
+                        <w:szCs w:val="14"/>
+                      </w:rPr>
+                      <w:t xml:space="preserve"> </w:t>
                     </w:r>
                     <w:r>
                       <w:rPr>
@@ -2065,9 +2082,9 @@
                         <w:color w:val="FFFFFF" w:themeColor="background1"/>
                         <w:sz w:val="14"/>
                         <w:szCs w:val="14"/>
-                        <w:vertAlign w:val="superscript"/>
-                      </w:rPr>
-                      <w:t>SM</w:t>
+                        <w:u w:val="single"/>
+                      </w:rPr>
+                      <w:t>MCE123</w:t>
                     </w:r>
                     <w:r>
                       <w:rPr>
@@ -2076,72 +2093,9 @@
                         <w:color w:val="FFFFFF" w:themeColor="background1"/>
                         <w:sz w:val="14"/>
                         <w:szCs w:val="14"/>
-                      </w:rPr>
-                      <w:t xml:space="preserve"> COMPANY</w:t>
-                    </w:r>
-                    <w:r>
-                      <w:rPr>
-                        <w:color w:val="FFFFFF" w:themeColor="background1"/>
-                        <w:sz w:val="14"/>
-                        <w:szCs w:val="14"/>
-                      </w:rPr>
-                      <w:t xml:space="preserve"> having invested </w:t>
-                    </w:r>
-                    <w:r>
-                      <w:rPr>
-                        <w:color w:val="FFFFFF" w:themeColor="background1"/>
-                        <w:sz w:val="14"/>
-                        <w:szCs w:val="14"/>
-                      </w:rPr>
-                      <w:t xml:space="preserve">a considerable amount of time, effort, and   </w:t>
-                    </w:r>
-                    <w:r>
-                      <w:rPr>
-                        <w:color w:val="FFFFFF" w:themeColor="background1"/>
-                        <w:sz w:val="14"/>
-                        <w:szCs w:val="14"/>
-                      </w:rPr>
-                      <w:t xml:space="preserve">            </w:t>
-                    </w:r>
-                    <w:r>
-                      <w:rPr>
-                        <w:color w:val="FFFFFF" w:themeColor="background1"/>
-                        <w:sz w:val="14"/>
-                        <w:szCs w:val="14"/>
-                      </w:rPr>
-                      <w:t xml:space="preserve">         </w:t>
-                    </w:r>
-                    <w:r>
-                      <w:rPr>
-                        <w:b/>
-                        <w:bCs/>
-                        <w:color w:val="FFFFFF" w:themeColor="background1"/>
-                        <w:sz w:val="14"/>
-                        <w:szCs w:val="14"/>
-                        <w:u w:val="single"/>
-                      </w:rPr>
-                      <w:t>MCE123</w:t>
-                    </w:r>
-                    <w:r>
-                      <w:rPr>
-                        <w:b/>
-                        <w:bCs/>
-                        <w:color w:val="FFFFFF" w:themeColor="background1"/>
-                        <w:sz w:val="14"/>
-                        <w:szCs w:val="14"/>
                         <w:vertAlign w:val="superscript"/>
                       </w:rPr>
                       <w:t>SM</w:t>
-                    </w:r>
-                    <w:r>
-                      <w:rPr>
-                        <w:b/>
-                        <w:bCs/>
-                        <w:color w:val="FFFFFF" w:themeColor="background1"/>
-                        <w:sz w:val="14"/>
-                        <w:szCs w:val="14"/>
-                      </w:rPr>
-                      <w:t xml:space="preserve"> COMPANY</w:t>
                     </w:r>
                     <w:r>
                       <w:rPr>
@@ -2447,119 +2401,6 @@
     <w:r>
       <w:rPr>
         <w:b/>
-        <w:color w:val="000000" w:themeColor="text1"/>
-        <w:sz w:val="18"/>
-        <w:u w:val="single"/>
-      </w:rPr>
-      <w:t>MCE123</w:t>
-    </w:r>
-    <w:r>
-      <w:rPr>
-        <w:b/>
-        <w:color w:val="000000" w:themeColor="text1"/>
-        <w:sz w:val="18"/>
-        <w:vertAlign w:val="superscript"/>
-      </w:rPr>
-      <w:t>SM</w:t>
-    </w:r>
-    <w:r>
-      <w:rPr>
-        <w:b/>
-        <w:color w:val="000000" w:themeColor="text1"/>
-        <w:sz w:val="18"/>
-      </w:rPr>
-      <w:t xml:space="preserve"> </w:t>
-    </w:r>
-    <w:r>
-      <w:rPr>
-        <w:b/>
-        <w:color w:val="000000" w:themeColor="text1"/>
-        <w:sz w:val="18"/>
-      </w:rPr>
-      <w:t>COMPANY</w:t>
-    </w:r>
-  </w:p>
-  <w:p>
-    <w:pPr>
-      <w:pStyle w:val="Header"/>
-      <w:tabs>
-        <w:tab w:val="clear" w:pos="4680"/>
-        <w:tab w:val="center" w:pos="3510"/>
-      </w:tabs>
-      <w:jc w:val="both"/>
-      <w:rPr>
-        <w:color w:val="000000" w:themeColor="text1"/>
-        <w:sz w:val="18"/>
-      </w:rPr>
-    </w:pPr>
-    <w:r>
-      <w:rPr>
-        <w:bCs/>
-        <w:color w:val="000000" w:themeColor="text1"/>
-        <w:sz w:val="18"/>
-      </w:rPr>
-      <w:t xml:space="preserve">Founder of </w:t>
-    </w:r>
-    <w:r>
-      <w:rPr>
-        <w:b/>
-        <w:color w:val="000000" w:themeColor="text1"/>
-        <w:sz w:val="18"/>
-        <w:u w:val="single"/>
-      </w:rPr>
-      <w:t>MCE123</w:t>
-    </w:r>
-    <w:r>
-      <w:rPr>
-        <w:b/>
-        <w:color w:val="000000" w:themeColor="text1"/>
-        <w:sz w:val="18"/>
-        <w:vertAlign w:val="superscript"/>
-      </w:rPr>
-      <w:t>SM</w:t>
-    </w:r>
-    <w:r>
-      <w:rPr>
-        <w:b/>
-        <w:color w:val="000000" w:themeColor="text1"/>
-        <w:sz w:val="18"/>
-      </w:rPr>
-      <w:t xml:space="preserve"> </w:t>
-    </w:r>
-    <w:r>
-      <w:rPr>
-        <w:b/>
-        <w:color w:val="000000" w:themeColor="text1"/>
-        <w:sz w:val="18"/>
-      </w:rPr>
-      <w:t>COMPANY</w:t>
-    </w:r>
-    <w:r>
-      <w:rPr>
-        <w:b/>
-        <w:color w:val="000000" w:themeColor="text1"/>
-        <w:sz w:val="18"/>
-      </w:rPr>
-      <w:t>:</w:t>
-    </w:r>
-    <w:r>
-      <w:rPr>
-        <w:b/>
-        <w:color w:val="000000" w:themeColor="text1"/>
-        <w:sz w:val="18"/>
-      </w:rPr>
-      <w:t xml:space="preserve">      </w:t>
-    </w:r>
-    <w:r>
-      <w:rPr>
-        <w:color w:val="000000" w:themeColor="text1"/>
-        <w:sz w:val="18"/>
-      </w:rPr>
-      <w:tab/>
-    </w:r>
-    <w:r>
-      <w:rPr>
-        <w:b/>
         <w:bCs/>
         <w:color w:val="000000" w:themeColor="text1"/>
         <w:sz w:val="18"/>
@@ -2634,7 +2475,23 @@
         <w:color w:val="000000" w:themeColor="text1"/>
         <w:sz w:val="18"/>
       </w:rPr>
-      <w:t xml:space="preserve">The information contained herein was written by the Founder of </w:t>
+      <w:t xml:space="preserve">The information contained herein was written by the </w:t>
+    </w:r>
+    <w:r>
+      <w:rPr>
+        <w:i/>
+        <w:color w:val="000000" w:themeColor="text1"/>
+        <w:sz w:val="18"/>
+      </w:rPr>
+      <w:t xml:space="preserve">Company </w:t>
+    </w:r>
+    <w:r>
+      <w:rPr>
+        <w:i/>
+        <w:color w:val="000000" w:themeColor="text1"/>
+        <w:sz w:val="18"/>
+      </w:rPr>
+      <w:t xml:space="preserve">Founder of </w:t>
     </w:r>
     <w:r>
       <w:rPr>
@@ -2662,15 +2519,55 @@
     </w:r>
     <w:r>
       <w:rPr>
+        <w:i/>
+        <w:color w:val="000000" w:themeColor="text1"/>
+        <w:sz w:val="18"/>
+      </w:rPr>
+      <w:t>. The sole ownership of</w:t>
+    </w:r>
+    <w:r>
+      <w:rPr>
+        <w:i/>
+        <w:color w:val="000000" w:themeColor="text1"/>
+        <w:sz w:val="18"/>
+      </w:rPr>
+      <w:t xml:space="preserve">       </w:t>
+    </w:r>
+    <w:r>
+      <w:rPr>
+        <w:i/>
+        <w:color w:val="000000" w:themeColor="text1"/>
+        <w:sz w:val="18"/>
+      </w:rPr>
+      <w:t xml:space="preserve">                 </w:t>
+    </w:r>
+    <w:r>
+      <w:rPr>
+        <w:i/>
+        <w:color w:val="000000" w:themeColor="text1"/>
+        <w:sz w:val="18"/>
+      </w:rPr>
+      <w:t xml:space="preserve">         </w:t>
+    </w:r>
+    <w:r>
+      <w:rPr>
+        <w:i/>
+        <w:color w:val="000000" w:themeColor="text1"/>
+        <w:sz w:val="18"/>
+      </w:rPr>
+      <w:t xml:space="preserve"> </w:t>
+    </w:r>
+    <w:r>
+      <w:rPr>
         <w:b/>
         <w:bCs/>
         <w:i/>
         <w:iCs/>
         <w:color w:val="000000" w:themeColor="text1"/>
         <w:sz w:val="18"/>
-        <w:vertAlign w:val="superscript"/>
-      </w:rPr>
-      <w:t xml:space="preserve"> </w:t>
+        <w:u w:val="single"/>
+      </w:rPr>
+      <w:t>MCE123</w:t>
     </w:r>
     <w:r>
       <w:rPr>
@@ -2680,8 +2577,9 @@
         <w:iCs/>
         <w:color w:val="000000" w:themeColor="text1"/>
         <w:sz w:val="18"/>
-      </w:rPr>
-      <w:t>COMPANY</w:t>
+        <w:vertAlign w:val="superscript"/>
+      </w:rPr>
+      <w:t>SM</w:t>
     </w:r>
     <w:r>
       <w:rPr>
@@ -2689,15 +2587,17 @@
         <w:color w:val="000000" w:themeColor="text1"/>
         <w:sz w:val="18"/>
       </w:rPr>
-      <w:t>. The sole ownership of</w:t>
-    </w:r>
-    <w:r>
-      <w:rPr>
+      <w:t xml:space="preserve">, and all </w:t>
+    </w:r>
+    <w:r>
+      <w:rPr>
+        <w:b/>
+        <w:bCs/>
         <w:i/>
         <w:color w:val="000000" w:themeColor="text1"/>
         <w:sz w:val="18"/>
       </w:rPr>
-      <w:t xml:space="preserve">       </w:t>
+      <w:t>Intellectual Property</w:t>
     </w:r>
     <w:r>
       <w:rPr>
@@ -2705,7 +2605,7 @@
         <w:color w:val="000000" w:themeColor="text1"/>
         <w:sz w:val="18"/>
       </w:rPr>
-      <w:t xml:space="preserve">                 </w:t>
+      <w:t xml:space="preserve"> </w:t>
     </w:r>
     <w:r>
       <w:rPr>
@@ -2713,15 +2613,33 @@
         <w:color w:val="000000" w:themeColor="text1"/>
         <w:sz w:val="18"/>
       </w:rPr>
-      <w:t xml:space="preserve">         </w:t>
-    </w:r>
-    <w:r>
-      <w:rPr>
+      <w:t>(</w:t>
+    </w:r>
+    <w:r>
+      <w:rPr>
+        <w:b/>
+        <w:bCs/>
         <w:i/>
         <w:color w:val="000000" w:themeColor="text1"/>
         <w:sz w:val="18"/>
       </w:rPr>
-      <w:t xml:space="preserve"> </w:t>
+      <w:t>IP</w:t>
+    </w:r>
+    <w:r>
+      <w:rPr>
+        <w:i/>
+        <w:color w:val="000000" w:themeColor="text1"/>
+        <w:sz w:val="18"/>
+      </w:rPr>
+      <w:t xml:space="preserve">) </w:t>
+    </w:r>
+    <w:r>
+      <w:rPr>
+        <w:i/>
+        <w:color w:val="000000" w:themeColor="text1"/>
+        <w:sz w:val="18"/>
+      </w:rPr>
+      <w:t xml:space="preserve">that originates from works of </w:t>
     </w:r>
     <w:r>
       <w:rPr>
@@ -2749,157 +2667,27 @@
     </w:r>
     <w:r>
       <w:rPr>
-        <w:b/>
-        <w:bCs/>
         <w:i/>
-        <w:iCs/>
-        <w:color w:val="000000" w:themeColor="text1"/>
-        <w:sz w:val="18"/>
-        <w:vertAlign w:val="superscript"/>
+        <w:color w:val="000000" w:themeColor="text1"/>
+        <w:sz w:val="18"/>
+      </w:rPr>
+      <w:t xml:space="preserve">, </w:t>
+    </w:r>
+    <w:r>
+      <w:rPr>
+        <w:i/>
+        <w:color w:val="000000" w:themeColor="text1"/>
+        <w:sz w:val="18"/>
+      </w:rPr>
+      <w:t>belongs to</w:t>
+    </w:r>
+    <w:r>
+      <w:rPr>
+        <w:i/>
+        <w:color w:val="000000" w:themeColor="text1"/>
+        <w:sz w:val="18"/>
       </w:rPr>
       <w:t xml:space="preserve"> </w:t>
-    </w:r>
-    <w:r>
-      <w:rPr>
-        <w:b/>
-        <w:bCs/>
-        <w:i/>
-        <w:iCs/>
-        <w:color w:val="000000" w:themeColor="text1"/>
-        <w:sz w:val="18"/>
-      </w:rPr>
-      <w:t>COMPANY</w:t>
-    </w:r>
-    <w:r>
-      <w:rPr>
-        <w:i/>
-        <w:color w:val="000000" w:themeColor="text1"/>
-        <w:sz w:val="18"/>
-      </w:rPr>
-      <w:t xml:space="preserve">, and all </w:t>
-    </w:r>
-    <w:r>
-      <w:rPr>
-        <w:b/>
-        <w:bCs/>
-        <w:i/>
-        <w:color w:val="000000" w:themeColor="text1"/>
-        <w:sz w:val="18"/>
-      </w:rPr>
-      <w:t>Intellectual Property</w:t>
-    </w:r>
-    <w:r>
-      <w:rPr>
-        <w:i/>
-        <w:color w:val="000000" w:themeColor="text1"/>
-        <w:sz w:val="18"/>
-      </w:rPr>
-      <w:t xml:space="preserve"> </w:t>
-    </w:r>
-    <w:r>
-      <w:rPr>
-        <w:i/>
-        <w:color w:val="000000" w:themeColor="text1"/>
-        <w:sz w:val="18"/>
-      </w:rPr>
-      <w:t>(</w:t>
-    </w:r>
-    <w:r>
-      <w:rPr>
-        <w:b/>
-        <w:bCs/>
-        <w:i/>
-        <w:color w:val="000000" w:themeColor="text1"/>
-        <w:sz w:val="18"/>
-      </w:rPr>
-      <w:t>IP</w:t>
-    </w:r>
-    <w:r>
-      <w:rPr>
-        <w:i/>
-        <w:color w:val="000000" w:themeColor="text1"/>
-        <w:sz w:val="18"/>
-      </w:rPr>
-      <w:t xml:space="preserve">) </w:t>
-    </w:r>
-    <w:r>
-      <w:rPr>
-        <w:i/>
-        <w:color w:val="000000" w:themeColor="text1"/>
-        <w:sz w:val="18"/>
-      </w:rPr>
-      <w:t xml:space="preserve">that originates from works of </w:t>
-    </w:r>
-    <w:r>
-      <w:rPr>
-        <w:b/>
-        <w:bCs/>
-        <w:i/>
-        <w:iCs/>
-        <w:color w:val="000000" w:themeColor="text1"/>
-        <w:sz w:val="18"/>
-        <w:u w:val="single"/>
-      </w:rPr>
-      <w:t>MCE123</w:t>
-    </w:r>
-    <w:r>
-      <w:rPr>
-        <w:b/>
-        <w:bCs/>
-        <w:i/>
-        <w:iCs/>
-        <w:color w:val="000000" w:themeColor="text1"/>
-        <w:sz w:val="18"/>
-        <w:vertAlign w:val="superscript"/>
-      </w:rPr>
-      <w:t>SM</w:t>
-    </w:r>
-    <w:r>
-      <w:rPr>
-        <w:b/>
-        <w:bCs/>
-        <w:i/>
-        <w:iCs/>
-        <w:color w:val="000000" w:themeColor="text1"/>
-        <w:sz w:val="18"/>
-        <w:vertAlign w:val="superscript"/>
-      </w:rPr>
-      <w:t xml:space="preserve"> </w:t>
-    </w:r>
-    <w:r>
-      <w:rPr>
-        <w:b/>
-        <w:bCs/>
-        <w:i/>
-        <w:iCs/>
-        <w:color w:val="000000" w:themeColor="text1"/>
-        <w:sz w:val="18"/>
-      </w:rPr>
-      <w:t>COMPANY</w:t>
-    </w:r>
-    <w:r>
-      <w:rPr>
-        <w:i/>
-        <w:color w:val="000000" w:themeColor="text1"/>
-        <w:sz w:val="18"/>
-      </w:rPr>
-      <w:t xml:space="preserve">, was previously established as </w:t>
-    </w:r>
-    <w:r>
-      <w:rPr>
-        <w:i/>
-        <w:color w:val="000000" w:themeColor="text1"/>
-        <w:sz w:val="18"/>
-      </w:rPr>
-      <w:t xml:space="preserve">the property </w:t>
-    </w:r>
-    <w:r>
-      <w:rPr>
-        <w:i/>
-        <w:color w:val="000000" w:themeColor="text1"/>
-        <w:sz w:val="18"/>
-      </w:rPr>
-      <w:t xml:space="preserve">of </w:t>
     </w:r>
     <w:r>
       <w:rPr>
@@ -2974,6 +2762,14 @@
         <w:sz w:val="18"/>
       </w:rPr>
       <w:t xml:space="preserve">, </w:t>
+    </w:r>
+    <w:r>
+      <w:rPr>
+        <w:i/>
+        <w:color w:val="000000" w:themeColor="text1"/>
+        <w:sz w:val="18"/>
+      </w:rPr>
+      <w:t xml:space="preserve">Company </w:t>
     </w:r>
     <w:r>
       <w:rPr>
@@ -3123,6 +2919,16 @@
         </mc:Fallback>
       </mc:AlternateContent>
     </w:r>
+  </w:p>
+</w:hdr>
+</file>
+
+<file path=word/header3.xml><?xml version="1.0" encoding="utf-8"?>
+<w:hdr xmlns:wpc="http://schemas.microsoft.com/office/word/2010/wordprocessingCanvas" xmlns:cx="http://schemas.microsoft.com/office/drawing/2014/chartex" xmlns:cx1="http://schemas.microsoft.com/office/drawing/2015/9/8/chartex" xmlns:cx2="http://schemas.microsoft.com/office/drawing/2015/10/21/chartex" xmlns:cx3="http://schemas.microsoft.com/office/drawing/2016/5/9/chartex" xmlns:cx4="http://schemas.microsoft.com/office/drawing/2016/5/10/chartex" xmlns:cx5="http://schemas.microsoft.com/office/drawing/2016/5/11/chartex" xmlns:cx6="http://schemas.microsoft.com/office/drawing/2016/5/12/chartex" xmlns:cx7="http://schemas.microsoft.com/office/drawing/2016/5/13/chartex" xmlns:cx8="http://schemas.microsoft.com/office/drawing/2016/5/14/chartex" xmlns:mc="http://schemas.openxmlformats.org/markup-compatibility/2006" xmlns:aink="http://schemas.microsoft.com/office/drawing/2016/ink" xmlns:am3d="http://schemas.microsoft.com/office/drawing/2017/model3d" xmlns:o="urn:schemas-microsoft-com:office:office" xmlns:oel="http://schemas.microsoft.com/office/2019/extlst" xmlns:r="http://schemas.openxmlformats.org/officeDocument/2006/relationships" xmlns:m="http://schemas.openxmlformats.org/officeDocument/2006/math" xmlns:v="urn:schemas-microsoft-com:vml" xmlns:wp14="http://schemas.microsoft.com/office/word/2010/wordprocessingDrawing" xmlns:wp="http://schemas.openxmlformats.org/drawingml/2006/wordprocessingDrawing" xmlns:w10="urn:schemas-microsoft-com:office:word" xmlns:w="http://schemas.openxmlformats.org/wordprocessingml/2006/main" xmlns:w14="http://schemas.microsoft.com/office/word/2010/wordml" xmlns:w15="http://schemas.microsoft.com/office/word/2012/wordml" xmlns:w16cex="http://schemas.microsoft.com/office/word/2018/wordml/cex" xmlns:w16cid="http://schemas.microsoft.com/office/word/2016/wordml/cid" xmlns:w16="http://schemas.microsoft.com/office/word/2018/wordml" xmlns:w16sdtdh="http://schemas.microsoft.com/office/word/2020/wordml/sdtdatahash" xmlns:w16se="http://schemas.microsoft.com/office/word/2015/wordml/symex" xmlns:wpg="http://schemas.microsoft.com/office/word/2010/wordprocessingGroup" xmlns:wpi="http://schemas.microsoft.com/office/word/2010/wordprocessingInk" xmlns:wne="http://schemas.microsoft.com/office/word/2006/wordml" xmlns:wps="http://schemas.microsoft.com/office/word/2010/wordprocessingShape" mc:Ignorable="w14 w15 w16se w16cid w16 w16cex w16sdtdh wp14">
+  <w:p>
+    <w:pPr>
+      <w:pStyle w:val="Header"/>
+    </w:pPr>
   </w:p>
 </w:hdr>
 </file>

</xml_diff>